<commit_message>
Updated with GitHub link
</commit_message>
<xml_diff>
--- a/reports/braided-shields_report_23-06-07.docx
+++ b/reports/braided-shields_report_23-06-07.docx
@@ -952,19 +952,21 @@
       </w:r>
     </w:p>
     <w:p>
-      <w:pPr>
+      <w:r>
         <w:rPr>
           <w:b/>
           <w:bCs/>
         </w:rPr>
-      </w:pPr>
-      <w:r>
-        <w:rPr>
-          <w:b/>
-          <w:bCs/>
-        </w:rPr>
         <w:t xml:space="preserve">GitHub repository: </w:t>
       </w:r>
+      <w:hyperlink r:id="rId10" w:history="1">
+        <w:r>
+          <w:rPr>
+            <w:rStyle w:val="Hyperlink"/>
+          </w:rPr>
+          <w:t>https://github.com/GriffinKowash/Cable-braids</w:t>
+        </w:r>
+      </w:hyperlink>
     </w:p>
     <w:p>
       <w:pPr>
@@ -2077,6 +2079,29 @@
       <w:spacing w:after="0" w:line="240" w:lineRule="auto"/>
     </w:pPr>
   </w:style>
+  <w:style w:type="character" w:styleId="Hyperlink">
+    <w:name w:val="Hyperlink"/>
+    <w:basedOn w:val="DefaultParagraphFont"/>
+    <w:uiPriority w:val="99"/>
+    <w:unhideWhenUsed/>
+    <w:rsid w:val="00BA31BA"/>
+    <w:rPr>
+      <w:color w:val="0563C1" w:themeColor="hyperlink"/>
+      <w:u w:val="single"/>
+    </w:rPr>
+  </w:style>
+  <w:style w:type="character" w:styleId="UnresolvedMention">
+    <w:name w:val="Unresolved Mention"/>
+    <w:basedOn w:val="DefaultParagraphFont"/>
+    <w:uiPriority w:val="99"/>
+    <w:semiHidden/>
+    <w:unhideWhenUsed/>
+    <w:rsid w:val="00BA31BA"/>
+    <w:rPr>
+      <w:color w:val="605E5C"/>
+      <w:shd w:val="clear" w:color="auto" w:fill="E1DFDD"/>
+    </w:rPr>
+  </w:style>
 </w:styles>
 </file>
 

</xml_diff>